<commit_message>
Remove temporary DOCX files and update application integration documentation
- Deleted unnecessary temporary DOCX files from the output and templates directories to streamline the project structure.
- Updated the application integration section in the governance documentation to clarify the connection process for using repository documents and pricing data in applications.

These changes aim to enhance the organization of the project and improve user guidance for application integration.
</commit_message>
<xml_diff>
--- a/docs/rd-tax-credit/templates/ref.docx
+++ b/docs/rd-tax-credit/templates/ref.docx
@@ -181,6 +181,216 @@
         <w:t>製造業及其相關技術服務業研究發展計畫重點摘要書</w:t>
       </w:r>
     </w:p>
+    <w:tbl>
+      <w:tblPr>
+        <w:tblW w:w="0" w:type="auto"/>
+        <w:tblInd w:w="329" w:type="dxa"/>
+        <w:tblBorders>
+          <w:top w:val="single" w:sz="4" w:space="0" w:color="auto"/>
+          <w:left w:val="single" w:sz="4" w:space="0" w:color="auto"/>
+          <w:bottom w:val="single" w:sz="4" w:space="0" w:color="auto"/>
+          <w:right w:val="single" w:sz="4" w:space="0" w:color="auto"/>
+          <w:insideH w:val="single" w:sz="4" w:space="0" w:color="auto"/>
+          <w:insideV w:val="single" w:sz="4" w:space="0" w:color="auto"/>
+        </w:tblBorders>
+        <w:tblLook w:val="04A0" w:firstRow="1" w:lastRow="0" w:firstColumn="1" w:lastColumn="0" w:noHBand="0" w:noVBand="1"/>
+      </w:tblPr>
+      <w:tblGrid>
+        <w:gridCol w:w="3363"/>
+        <w:gridCol w:w="3364"/>
+        <w:gridCol w:w="3364"/>
+      </w:tblGrid>
+      <w:tr>
+        <w:tc>
+          <w:tcPr>
+            <w:tcW w:w="3420" w:type="dxa"/>
+          </w:tcPr>
+          <w:p>
+            <w:pPr>
+              <w:adjustRightInd w:val="0"/>
+              <w:spacing w:afterLines="50" w:after="180" w:line="440" w:lineRule="exact"/>
+              <w:jc w:val="both"/>
+              <w:textAlignment w:val="baseline"/>
+              <w:rPr>
+                <w:rFonts w:ascii="標楷體" w:eastAsia="標楷體" w:hAnsi="標楷體" w:cs="Mangal"/>
+                <w:color w:val="000000"/>
+                <w:sz w:val="32"/>
+                <w:szCs w:val="32"/>
+              </w:rPr>
+            </w:pPr>
+          </w:p>
+        </w:tc>
+        <w:tc>
+          <w:tcPr>
+            <w:tcW w:w="3420" w:type="dxa"/>
+          </w:tcPr>
+          <w:p>
+            <w:pPr>
+              <w:adjustRightInd w:val="0"/>
+              <w:spacing w:afterLines="50" w:after="180" w:line="440" w:lineRule="exact"/>
+              <w:jc w:val="both"/>
+              <w:textAlignment w:val="baseline"/>
+              <w:rPr>
+                <w:rFonts w:ascii="標楷體" w:eastAsia="標楷體" w:hAnsi="標楷體" w:cs="Mangal"/>
+                <w:color w:val="000000"/>
+                <w:sz w:val="32"/>
+                <w:szCs w:val="32"/>
+              </w:rPr>
+            </w:pPr>
+          </w:p>
+        </w:tc>
+        <w:tc>
+          <w:tcPr>
+            <w:tcW w:w="3420" w:type="dxa"/>
+          </w:tcPr>
+          <w:p>
+            <w:pPr>
+              <w:adjustRightInd w:val="0"/>
+              <w:spacing w:afterLines="50" w:after="180" w:line="440" w:lineRule="exact"/>
+              <w:jc w:val="both"/>
+              <w:textAlignment w:val="baseline"/>
+              <w:rPr>
+                <w:rFonts w:ascii="標楷體" w:eastAsia="標楷體" w:hAnsi="標楷體" w:cs="Mangal"/>
+                <w:color w:val="000000"/>
+                <w:sz w:val="32"/>
+                <w:szCs w:val="32"/>
+              </w:rPr>
+            </w:pPr>
+          </w:p>
+        </w:tc>
+      </w:tr>
+      <w:tr>
+        <w:tc>
+          <w:tcPr>
+            <w:tcW w:w="3420" w:type="dxa"/>
+          </w:tcPr>
+          <w:p>
+            <w:pPr>
+              <w:adjustRightInd w:val="0"/>
+              <w:spacing w:afterLines="50" w:after="180" w:line="440" w:lineRule="exact"/>
+              <w:jc w:val="both"/>
+              <w:textAlignment w:val="baseline"/>
+              <w:rPr>
+                <w:rFonts w:ascii="標楷體" w:eastAsia="標楷體" w:hAnsi="標楷體" w:cs="Mangal"/>
+                <w:color w:val="000000"/>
+                <w:sz w:val="32"/>
+                <w:szCs w:val="32"/>
+              </w:rPr>
+            </w:pPr>
+          </w:p>
+        </w:tc>
+        <w:tc>
+          <w:tcPr>
+            <w:tcW w:w="3420" w:type="dxa"/>
+          </w:tcPr>
+          <w:p>
+            <w:pPr>
+              <w:adjustRightInd w:val="0"/>
+              <w:spacing w:afterLines="50" w:after="180" w:line="440" w:lineRule="exact"/>
+              <w:jc w:val="both"/>
+              <w:textAlignment w:val="baseline"/>
+              <w:rPr>
+                <w:rFonts w:ascii="標楷體" w:eastAsia="標楷體" w:hAnsi="標楷體" w:cs="Mangal"/>
+                <w:color w:val="000000"/>
+                <w:sz w:val="32"/>
+                <w:szCs w:val="32"/>
+              </w:rPr>
+            </w:pPr>
+          </w:p>
+        </w:tc>
+        <w:tc>
+          <w:tcPr>
+            <w:tcW w:w="3420" w:type="dxa"/>
+          </w:tcPr>
+          <w:p>
+            <w:pPr>
+              <w:adjustRightInd w:val="0"/>
+              <w:spacing w:afterLines="50" w:after="180" w:line="440" w:lineRule="exact"/>
+              <w:jc w:val="both"/>
+              <w:textAlignment w:val="baseline"/>
+              <w:rPr>
+                <w:rFonts w:ascii="標楷體" w:eastAsia="標楷體" w:hAnsi="標楷體" w:cs="Mangal"/>
+                <w:color w:val="000000"/>
+                <w:sz w:val="32"/>
+                <w:szCs w:val="32"/>
+              </w:rPr>
+            </w:pPr>
+          </w:p>
+        </w:tc>
+      </w:tr>
+      <w:tr>
+        <w:tc>
+          <w:tcPr>
+            <w:tcW w:w="3420" w:type="dxa"/>
+          </w:tcPr>
+          <w:p>
+            <w:pPr>
+              <w:adjustRightInd w:val="0"/>
+              <w:spacing w:afterLines="50" w:after="180" w:line="440" w:lineRule="exact"/>
+              <w:jc w:val="both"/>
+              <w:textAlignment w:val="baseline"/>
+              <w:rPr>
+                <w:rFonts w:ascii="標楷體" w:eastAsia="標楷體" w:hAnsi="標楷體" w:cs="Mangal"/>
+                <w:color w:val="000000"/>
+                <w:sz w:val="32"/>
+                <w:szCs w:val="32"/>
+              </w:rPr>
+            </w:pPr>
+          </w:p>
+        </w:tc>
+        <w:tc>
+          <w:tcPr>
+            <w:tcW w:w="3420" w:type="dxa"/>
+          </w:tcPr>
+          <w:p>
+            <w:pPr>
+              <w:adjustRightInd w:val="0"/>
+              <w:spacing w:afterLines="50" w:after="180" w:line="440" w:lineRule="exact"/>
+              <w:jc w:val="both"/>
+              <w:textAlignment w:val="baseline"/>
+              <w:rPr>
+                <w:rFonts w:ascii="標楷體" w:eastAsia="標楷體" w:hAnsi="標楷體" w:cs="Mangal"/>
+                <w:color w:val="000000"/>
+                <w:sz w:val="32"/>
+                <w:szCs w:val="32"/>
+              </w:rPr>
+            </w:pPr>
+          </w:p>
+        </w:tc>
+        <w:tc>
+          <w:tcPr>
+            <w:tcW w:w="3420" w:type="dxa"/>
+          </w:tcPr>
+          <w:p>
+            <w:pPr>
+              <w:adjustRightInd w:val="0"/>
+              <w:spacing w:afterLines="50" w:after="180" w:line="440" w:lineRule="exact"/>
+              <w:jc w:val="both"/>
+              <w:textAlignment w:val="baseline"/>
+              <w:rPr>
+                <w:rFonts w:ascii="標楷體" w:eastAsia="標楷體" w:hAnsi="標楷體" w:cs="Mangal"/>
+                <w:color w:val="000000"/>
+                <w:sz w:val="32"/>
+                <w:szCs w:val="32"/>
+              </w:rPr>
+            </w:pPr>
+          </w:p>
+        </w:tc>
+      </w:tr>
+    </w:tbl>
+    <w:p>
+      <w:pPr>
+        <w:spacing w:afterLines="50" w:after="180" w:line="440" w:lineRule="exact"/>
+        <w:ind w:left="329" w:hanging="357"/>
+        <w:jc w:val="both"/>
+        <w:rPr>
+          <w:rFonts w:ascii="標楷體" w:eastAsia="標楷體" w:hAnsi="標楷體" w:cs="Mangal"/>
+          <w:color w:val="000000"/>
+          <w:sz w:val="32"/>
+          <w:szCs w:val="32"/>
+        </w:rPr>
+      </w:pPr>
+    </w:p>
     <w:p>
       <w:pPr>
         <w:spacing w:afterLines="50" w:after="180" w:line="440" w:lineRule="exact"/>
@@ -361,13 +571,6 @@
                 <w:color w:val="000000"/>
               </w:rPr>
             </w:pPr>
-            <w:r>
-              <w:rPr>
-                <w:rFonts w:ascii="標楷體" w:eastAsia="標楷體" w:hAnsi="標楷體" w:cs="Mangal" w:hint="eastAsia"/>
-                <w:color w:val="000000"/>
-              </w:rPr>
-              <w:t>洪金芳</w:t>
-            </w:r>
           </w:p>
         </w:tc>
       </w:tr>

</xml_diff>